<commit_message>
updated with Clark info
</commit_message>
<xml_diff>
--- a/Portfolio-Yildiz-RaslanCV.docx
+++ b/Portfolio-Yildiz-RaslanCV.docx
@@ -1764,6 +1764,123 @@
           <w:b/>
           <w:bCs/>
         </w:rPr>
+        <w:t>Master’s of Science</w:t>
+      </w:r>
+    </w:p>
+    <w:p>
+      <w:pPr>
+        <w:spacing w:after="0"/>
+        <w:rPr>
+          <w:rFonts w:ascii="Times New Roman" w:hAnsi="Times New Roman" w:cs="Times New Roman"/>
+        </w:rPr>
+      </w:pPr>
+      <w:r>
+        <w:rPr>
+          <w:rFonts w:ascii="Times New Roman" w:hAnsi="Times New Roman" w:cs="Times New Roman"/>
+        </w:rPr>
+        <w:t xml:space="preserve">Clark University, </w:t>
+      </w:r>
+      <w:r>
+        <w:rPr>
+          <w:rFonts w:ascii="Times New Roman" w:hAnsi="Times New Roman" w:cs="Times New Roman"/>
+        </w:rPr>
+        <w:t>School</w:t>
+      </w:r>
+      <w:r>
+        <w:rPr>
+          <w:rFonts w:ascii="Times New Roman" w:hAnsi="Times New Roman" w:cs="Times New Roman"/>
+        </w:rPr>
+        <w:t xml:space="preserve"> of Climate, Environment, and </w:t>
+      </w:r>
+      <w:r>
+        <w:rPr>
+          <w:rFonts w:ascii="Times New Roman" w:hAnsi="Times New Roman" w:cs="Times New Roman"/>
+        </w:rPr>
+        <w:t>Society</w:t>
+      </w:r>
+    </w:p>
+    <w:p>
+      <w:pPr>
+        <w:spacing w:after="0"/>
+        <w:rPr>
+          <w:rFonts w:ascii="Times New Roman" w:hAnsi="Times New Roman" w:cs="Times New Roman"/>
+        </w:rPr>
+      </w:pPr>
+      <w:r>
+        <w:rPr>
+          <w:rFonts w:ascii="Times New Roman" w:hAnsi="Times New Roman" w:cs="Times New Roman"/>
+        </w:rPr>
+        <w:tab/>
+        <w:t>Geographic Information Science</w:t>
+      </w:r>
+    </w:p>
+    <w:p>
+      <w:pPr>
+        <w:spacing w:after="0"/>
+        <w:rPr>
+          <w:rFonts w:ascii="Times New Roman" w:hAnsi="Times New Roman" w:cs="Times New Roman"/>
+        </w:rPr>
+      </w:pPr>
+      <w:r>
+        <w:rPr>
+          <w:rFonts w:ascii="Times New Roman" w:hAnsi="Times New Roman" w:cs="Times New Roman"/>
+        </w:rPr>
+        <w:tab/>
+        <w:t xml:space="preserve">Graduation: </w:t>
+      </w:r>
+      <w:r>
+        <w:rPr>
+          <w:rFonts w:ascii="Times New Roman" w:hAnsi="Times New Roman" w:cs="Times New Roman"/>
+        </w:rPr>
+        <w:t xml:space="preserve">May </w:t>
+      </w:r>
+      <w:r>
+        <w:rPr>
+          <w:rFonts w:ascii="Times New Roman" w:hAnsi="Times New Roman" w:cs="Times New Roman"/>
+        </w:rPr>
+        <w:t>2028</w:t>
+      </w:r>
+    </w:p>
+    <w:p>
+      <w:pPr>
+        <w:spacing w:after="0"/>
+        <w:rPr>
+          <w:rFonts w:ascii="Times New Roman" w:hAnsi="Times New Roman" w:cs="Times New Roman"/>
+        </w:rPr>
+      </w:pPr>
+      <w:r>
+        <w:rPr>
+          <w:rFonts w:ascii="Times New Roman" w:hAnsi="Times New Roman" w:cs="Times New Roman"/>
+        </w:rPr>
+        <w:tab/>
+        <w:t>Fiat Lux Scholar</w:t>
+      </w:r>
+    </w:p>
+    <w:p>
+      <w:pPr>
+        <w:spacing w:after="0"/>
+        <w:rPr>
+          <w:rFonts w:ascii="Times New Roman" w:hAnsi="Times New Roman" w:cs="Times New Roman"/>
+          <w:b/>
+          <w:bCs/>
+        </w:rPr>
+      </w:pPr>
+    </w:p>
+    <w:p>
+      <w:pPr>
+        <w:spacing w:after="0"/>
+        <w:rPr>
+          <w:rFonts w:ascii="Times New Roman" w:hAnsi="Times New Roman" w:cs="Times New Roman"/>
+          <w:b/>
+          <w:bCs/>
+        </w:rPr>
+      </w:pPr>
+      <w:r>
+        <w:rPr>
+          <w:rFonts w:ascii="Times New Roman" w:hAnsi="Times New Roman" w:cs="Times New Roman"/>
+          <w:b/>
+          <w:bCs/>
+        </w:rPr>
         <w:t>Bachelor of Arts</w:t>
       </w:r>
     </w:p>
@@ -1877,6 +1994,168 @@
         </w:rPr>
         <w:t>Phi Alpha Theta History Honors Society: Inducted May, 2014</w:t>
       </w:r>
+    </w:p>
+    <w:p>
+      <w:pPr>
+        <w:spacing w:after="0"/>
+        <w:rPr>
+          <w:rFonts w:ascii="Times New Roman" w:hAnsi="Times New Roman" w:cs="Times New Roman"/>
+          <w:b/>
+          <w:bCs/>
+        </w:rPr>
+      </w:pPr>
+    </w:p>
+    <w:p>
+      <w:pPr>
+        <w:spacing w:after="0"/>
+        <w:rPr>
+          <w:rFonts w:ascii="Times New Roman" w:hAnsi="Times New Roman" w:cs="Times New Roman"/>
+          <w:b/>
+          <w:bCs/>
+        </w:rPr>
+      </w:pPr>
+      <w:r>
+        <w:rPr>
+          <w:rFonts w:ascii="Times New Roman" w:hAnsi="Times New Roman" w:cs="Times New Roman"/>
+          <w:b/>
+          <w:bCs/>
+        </w:rPr>
+        <w:t>High School Diploma</w:t>
+      </w:r>
+    </w:p>
+    <w:p>
+      <w:pPr>
+        <w:spacing w:after="0"/>
+        <w:rPr>
+          <w:rFonts w:ascii="Times New Roman" w:hAnsi="Times New Roman" w:cs="Times New Roman"/>
+        </w:rPr>
+      </w:pPr>
+      <w:r>
+        <w:rPr>
+          <w:rFonts w:ascii="Times New Roman" w:hAnsi="Times New Roman" w:cs="Times New Roman"/>
+        </w:rPr>
+        <w:t>Westhill High School</w:t>
+      </w:r>
+    </w:p>
+    <w:p>
+      <w:pPr>
+        <w:spacing w:after="0"/>
+        <w:rPr>
+          <w:rFonts w:ascii="Times New Roman" w:hAnsi="Times New Roman" w:cs="Times New Roman"/>
+        </w:rPr>
+      </w:pPr>
+      <w:r>
+        <w:rPr>
+          <w:rFonts w:ascii="Times New Roman" w:hAnsi="Times New Roman" w:cs="Times New Roman"/>
+        </w:rPr>
+        <w:tab/>
+        <w:t>Graduation: June 2011</w:t>
+      </w:r>
+    </w:p>
+    <w:p>
+      <w:pPr>
+        <w:spacing w:after="0"/>
+        <w:rPr>
+          <w:rFonts w:ascii="Times New Roman" w:hAnsi="Times New Roman" w:cs="Times New Roman"/>
+        </w:rPr>
+      </w:pPr>
+      <w:r>
+        <w:rPr>
+          <w:rFonts w:ascii="Times New Roman" w:hAnsi="Times New Roman" w:cs="Times New Roman"/>
+        </w:rPr>
+        <w:tab/>
+        <w:t>Graduate of Academy of Finance</w:t>
+      </w:r>
+    </w:p>
+    <w:p>
+      <w:pPr>
+        <w:spacing w:after="0"/>
+        <w:rPr>
+          <w:rFonts w:ascii="Times New Roman" w:hAnsi="Times New Roman" w:cs="Times New Roman"/>
+        </w:rPr>
+      </w:pPr>
+      <w:r>
+        <w:rPr>
+          <w:rFonts w:ascii="Times New Roman" w:hAnsi="Times New Roman" w:cs="Times New Roman"/>
+        </w:rPr>
+        <w:tab/>
+        <w:t>Member of Future Business Leaders of America (FBLA)</w:t>
+      </w:r>
+    </w:p>
+    <w:p>
+      <w:pPr>
+        <w:spacing w:after="0"/>
+        <w:rPr>
+          <w:rFonts w:ascii="Times New Roman" w:hAnsi="Times New Roman" w:cs="Times New Roman"/>
+        </w:rPr>
+      </w:pPr>
+      <w:r>
+        <w:rPr>
+          <w:rFonts w:ascii="Times New Roman" w:hAnsi="Times New Roman" w:cs="Times New Roman"/>
+        </w:rPr>
+        <w:tab/>
+        <w:t>Top 20% of high school students taking 2011 National Financial Capability Challenge</w:t>
+      </w:r>
+    </w:p>
+    <w:p>
+      <w:pPr>
+        <w:spacing w:after="0"/>
+        <w:rPr>
+          <w:rFonts w:ascii="Times New Roman" w:hAnsi="Times New Roman" w:cs="Times New Roman"/>
+          <w:b/>
+          <w:bCs/>
+        </w:rPr>
+      </w:pPr>
+    </w:p>
+    <w:p>
+      <w:pPr>
+        <w:spacing w:after="0"/>
+        <w:rPr>
+          <w:rFonts w:ascii="Times New Roman" w:hAnsi="Times New Roman" w:cs="Times New Roman"/>
+          <w:b/>
+          <w:bCs/>
+        </w:rPr>
+      </w:pPr>
+    </w:p>
+    <w:p>
+      <w:pPr>
+        <w:spacing w:after="0"/>
+        <w:rPr>
+          <w:rFonts w:ascii="Times New Roman" w:hAnsi="Times New Roman" w:cs="Times New Roman"/>
+          <w:b/>
+          <w:bCs/>
+        </w:rPr>
+      </w:pPr>
+    </w:p>
+    <w:p>
+      <w:pPr>
+        <w:spacing w:after="0"/>
+        <w:rPr>
+          <w:rFonts w:ascii="Times New Roman" w:hAnsi="Times New Roman" w:cs="Times New Roman"/>
+          <w:b/>
+          <w:bCs/>
+        </w:rPr>
+      </w:pPr>
+    </w:p>
+    <w:p>
+      <w:pPr>
+        <w:spacing w:after="0"/>
+        <w:rPr>
+          <w:rFonts w:ascii="Times New Roman" w:hAnsi="Times New Roman" w:cs="Times New Roman"/>
+          <w:b/>
+          <w:bCs/>
+        </w:rPr>
+      </w:pPr>
+    </w:p>
+    <w:p>
+      <w:pPr>
+        <w:spacing w:after="0"/>
+        <w:rPr>
+          <w:rFonts w:ascii="Times New Roman" w:hAnsi="Times New Roman" w:cs="Times New Roman"/>
+          <w:b/>
+          <w:bCs/>
+        </w:rPr>
+      </w:pPr>
     </w:p>
     <w:p>
       <w:pPr>
@@ -1915,6 +2194,7 @@
           <w:sz w:val="28"/>
           <w:szCs w:val="28"/>
         </w:rPr>
+        <w:lastRenderedPageBreak/>
         <w:t>INTERNSHIP</w:t>
       </w:r>
       <w:r>
@@ -2392,14 +2672,7 @@
         <w:rPr>
           <w:rFonts w:ascii="Times New Roman" w:hAnsi="Times New Roman" w:cs="Times New Roman"/>
         </w:rPr>
-        <w:t xml:space="preserve"> </w:t>
-      </w:r>
-      <w:r>
-        <w:rPr>
-          <w:rFonts w:ascii="Times New Roman" w:hAnsi="Times New Roman" w:cs="Times New Roman"/>
-        </w:rPr>
-        <w:lastRenderedPageBreak/>
-        <w:t>create a series of maps representing the population, demographic, and park space distribution of Hartford, CT in 1910 and 1920. These maps provided Horrocks with cartographic representations of historic Hartford population distribution and their geospatial relationships to park spaces.</w:t>
+        <w:t xml:space="preserve"> create a series of maps representing the population, demographic, and park space distribution of Hartford, CT in 1910 and 1920. These maps provided Horrocks with cartographic representations of historic Hartford population distribution and their geospatial relationships to park spaces.</w:t>
       </w:r>
     </w:p>
     <w:p>
@@ -2693,13 +2966,6 @@
     <w:p>
       <w:pPr>
         <w:spacing w:after="0"/>
-        <w:rPr>
-          <w:rFonts w:ascii="Times New Roman" w:hAnsi="Times New Roman" w:cs="Times New Roman"/>
-          <w:b/>
-          <w:bCs/>
-        </w:rPr>
-      </w:pPr>
-      <w:r>
         <w:rPr>
           <w:rFonts w:ascii="Times New Roman" w:hAnsi="Times New Roman" w:cs="Times New Roman"/>
           <w:b/>
@@ -2707,6 +2973,50 @@
           <w:sz w:val="28"/>
           <w:szCs w:val="28"/>
         </w:rPr>
+      </w:pPr>
+    </w:p>
+    <w:p>
+      <w:pPr>
+        <w:spacing w:after="0"/>
+        <w:rPr>
+          <w:rFonts w:ascii="Times New Roman" w:hAnsi="Times New Roman" w:cs="Times New Roman"/>
+          <w:b/>
+          <w:bCs/>
+          <w:sz w:val="28"/>
+          <w:szCs w:val="28"/>
+        </w:rPr>
+      </w:pPr>
+    </w:p>
+    <w:p>
+      <w:pPr>
+        <w:spacing w:after="0"/>
+        <w:rPr>
+          <w:rFonts w:ascii="Times New Roman" w:hAnsi="Times New Roman" w:cs="Times New Roman"/>
+          <w:b/>
+          <w:bCs/>
+          <w:sz w:val="28"/>
+          <w:szCs w:val="28"/>
+        </w:rPr>
+      </w:pPr>
+    </w:p>
+    <w:p>
+      <w:pPr>
+        <w:spacing w:after="0"/>
+        <w:rPr>
+          <w:rFonts w:ascii="Times New Roman" w:hAnsi="Times New Roman" w:cs="Times New Roman"/>
+          <w:b/>
+          <w:bCs/>
+        </w:rPr>
+      </w:pPr>
+      <w:r>
+        <w:rPr>
+          <w:rFonts w:ascii="Times New Roman" w:hAnsi="Times New Roman" w:cs="Times New Roman"/>
+          <w:b/>
+          <w:bCs/>
+          <w:sz w:val="28"/>
+          <w:szCs w:val="28"/>
+        </w:rPr>
+        <w:lastRenderedPageBreak/>
         <w:t xml:space="preserve">ACADEMIC CONFERENCES </w:t>
       </w:r>
       <w:r>
@@ -3157,285 +3467,319 @@
         <w:rPr>
           <w:rFonts w:ascii="Times New Roman" w:hAnsi="Times New Roman" w:cs="Times New Roman"/>
         </w:rPr>
-        <w:t xml:space="preserve"> with University of Connecticut’s Center for </w:t>
-      </w:r>
-      <w:r>
-        <w:rPr>
-          <w:rFonts w:ascii="Times New Roman" w:hAnsi="Times New Roman" w:cs="Times New Roman"/>
+        <w:t xml:space="preserve"> with University of Connecticut’s Center for Career Development to promote and facilitate undergraduate on-campus internships, with a focus on interdepartmental collaborations and self-created opportunities that enhance deep and authentic learning experiences</w:t>
+      </w:r>
+      <w:r>
+        <w:rPr>
+          <w:rFonts w:ascii="Times New Roman" w:hAnsi="Times New Roman" w:cs="Times New Roman"/>
+        </w:rPr>
+        <w:t>.</w:t>
+      </w:r>
+    </w:p>
+    <w:p>
+      <w:pPr>
+        <w:spacing w:after="0"/>
+        <w:rPr>
+          <w:rFonts w:ascii="Times New Roman" w:hAnsi="Times New Roman" w:cs="Times New Roman"/>
+        </w:rPr>
+      </w:pPr>
+    </w:p>
+    <w:p>
+      <w:pPr>
+        <w:spacing w:after="0"/>
+        <w:rPr>
+          <w:rFonts w:ascii="Times New Roman" w:hAnsi="Times New Roman" w:cs="Times New Roman"/>
+          <w:b/>
+          <w:bCs/>
+        </w:rPr>
+      </w:pPr>
+      <w:r>
+        <w:rPr>
+          <w:rFonts w:ascii="Times New Roman" w:hAnsi="Times New Roman" w:cs="Times New Roman"/>
+          <w:b/>
+          <w:bCs/>
+        </w:rPr>
+        <w:t>Northeast Arc Users Group (NEArc)</w:t>
+      </w:r>
+      <w:r>
+        <w:rPr>
+          <w:rFonts w:ascii="Times New Roman" w:hAnsi="Times New Roman" w:cs="Times New Roman"/>
+          <w:b/>
+          <w:bCs/>
+        </w:rPr>
+        <w:t xml:space="preserve"> Fall Educators Conference</w:t>
+      </w:r>
+    </w:p>
+    <w:p>
+      <w:pPr>
+        <w:spacing w:after="0"/>
+        <w:rPr>
+          <w:rFonts w:ascii="Times New Roman" w:hAnsi="Times New Roman" w:cs="Times New Roman"/>
+        </w:rPr>
+      </w:pPr>
+      <w:r>
+        <w:rPr>
+          <w:rFonts w:ascii="Times New Roman" w:hAnsi="Times New Roman" w:cs="Times New Roman"/>
+        </w:rPr>
+        <w:t>Fall 2014</w:t>
+      </w:r>
+    </w:p>
+    <w:p>
+      <w:pPr>
+        <w:spacing w:after="0"/>
+        <w:rPr>
+          <w:rFonts w:ascii="Times New Roman" w:hAnsi="Times New Roman" w:cs="Times New Roman"/>
+        </w:rPr>
+      </w:pPr>
+      <w:r>
+        <w:rPr>
+          <w:rFonts w:ascii="Times New Roman" w:hAnsi="Times New Roman" w:cs="Times New Roman"/>
+        </w:rPr>
+        <w:t>Co-Author</w:t>
+      </w:r>
+    </w:p>
+    <w:p>
+      <w:pPr>
+        <w:spacing w:after="0"/>
+        <w:ind w:left="720"/>
+        <w:rPr>
+          <w:rFonts w:ascii="Times New Roman" w:hAnsi="Times New Roman" w:cs="Times New Roman"/>
+        </w:rPr>
+      </w:pPr>
+      <w:r>
+        <w:rPr>
+          <w:rFonts w:ascii="Times New Roman" w:hAnsi="Times New Roman" w:cs="Times New Roman"/>
+        </w:rPr>
+        <w:t>Presented by Michael Howser – Director of Connecticut State Data Center at UConn</w:t>
+      </w:r>
+      <w:r>
+        <w:rPr>
+          <w:rFonts w:ascii="Times New Roman" w:hAnsi="Times New Roman" w:cs="Times New Roman"/>
+        </w:rPr>
+        <w:t xml:space="preserve">. </w:t>
+      </w:r>
+      <w:r>
+        <w:rPr>
+          <w:rFonts w:ascii="Times New Roman" w:hAnsi="Times New Roman" w:cs="Times New Roman"/>
+        </w:rPr>
+        <w:t>Discussed our on-campus internship initiative and the benefits of interdepartmental collaboration such as deep and authentic learning</w:t>
+      </w:r>
+      <w:r>
+        <w:rPr>
+          <w:rFonts w:ascii="Times New Roman" w:hAnsi="Times New Roman" w:cs="Times New Roman"/>
+        </w:rPr>
+        <w:t>.</w:t>
+      </w:r>
+    </w:p>
+    <w:p>
+      <w:pPr>
+        <w:spacing w:after="0"/>
+        <w:rPr>
+          <w:rFonts w:ascii="Times New Roman" w:hAnsi="Times New Roman" w:cs="Times New Roman"/>
+        </w:rPr>
+      </w:pPr>
+    </w:p>
+    <w:p>
+      <w:pPr>
+        <w:spacing w:after="0"/>
+        <w:rPr>
+          <w:rFonts w:ascii="Times New Roman" w:hAnsi="Times New Roman" w:cs="Times New Roman"/>
+          <w:b/>
+          <w:bCs/>
+        </w:rPr>
+      </w:pPr>
+      <w:r>
+        <w:rPr>
+          <w:rFonts w:ascii="Times New Roman" w:hAnsi="Times New Roman" w:cs="Times New Roman"/>
+          <w:b/>
+          <w:bCs/>
+        </w:rPr>
+        <w:t xml:space="preserve">Northeast Arc Users Group (NEArc) </w:t>
+      </w:r>
+      <w:r>
+        <w:rPr>
+          <w:rFonts w:ascii="Times New Roman" w:hAnsi="Times New Roman" w:cs="Times New Roman"/>
+          <w:b/>
+          <w:bCs/>
+        </w:rPr>
+        <w:t>Spring Spatial Technologies</w:t>
+      </w:r>
+      <w:r>
+        <w:rPr>
+          <w:rFonts w:ascii="Times New Roman" w:hAnsi="Times New Roman" w:cs="Times New Roman"/>
+          <w:b/>
+          <w:bCs/>
+        </w:rPr>
+        <w:t xml:space="preserve"> Conference</w:t>
+      </w:r>
+    </w:p>
+    <w:p>
+      <w:pPr>
+        <w:spacing w:after="0"/>
+        <w:rPr>
+          <w:rFonts w:ascii="Times New Roman" w:hAnsi="Times New Roman" w:cs="Times New Roman"/>
+        </w:rPr>
+      </w:pPr>
+      <w:r>
+        <w:rPr>
+          <w:rFonts w:ascii="Times New Roman" w:hAnsi="Times New Roman" w:cs="Times New Roman"/>
+        </w:rPr>
+        <w:t>May</w:t>
+      </w:r>
+      <w:r>
+        <w:rPr>
+          <w:rFonts w:ascii="Times New Roman" w:hAnsi="Times New Roman" w:cs="Times New Roman"/>
+        </w:rPr>
+        <w:t xml:space="preserve"> 2014</w:t>
+      </w:r>
+    </w:p>
+    <w:p>
+      <w:pPr>
+        <w:spacing w:after="0"/>
+        <w:rPr>
+          <w:rFonts w:ascii="Times New Roman" w:hAnsi="Times New Roman" w:cs="Times New Roman"/>
+        </w:rPr>
+      </w:pPr>
+      <w:r>
+        <w:rPr>
+          <w:rFonts w:ascii="Times New Roman" w:hAnsi="Times New Roman" w:cs="Times New Roman"/>
+        </w:rPr>
+        <w:t>Co-Author/Presenter</w:t>
+      </w:r>
+    </w:p>
+    <w:p>
+      <w:pPr>
+        <w:spacing w:after="0"/>
+        <w:ind w:left="720"/>
+        <w:rPr>
+          <w:rFonts w:ascii="Times New Roman" w:hAnsi="Times New Roman" w:cs="Times New Roman"/>
+        </w:rPr>
+      </w:pPr>
+      <w:r>
+        <w:rPr>
+          <w:rFonts w:ascii="Times New Roman" w:hAnsi="Times New Roman" w:cs="Times New Roman"/>
+        </w:rPr>
+        <w:t>Presented with Michael Howser</w:t>
+      </w:r>
+      <w:r>
+        <w:rPr>
+          <w:rFonts w:ascii="Times New Roman" w:hAnsi="Times New Roman" w:cs="Times New Roman"/>
+        </w:rPr>
+        <w:t>,</w:t>
+      </w:r>
+      <w:r>
+        <w:rPr>
+          <w:rFonts w:ascii="Times New Roman" w:hAnsi="Times New Roman" w:cs="Times New Roman"/>
+        </w:rPr>
+        <w:t xml:space="preserve"> </w:t>
+      </w:r>
+      <w:r>
+        <w:rPr>
+          <w:rFonts w:ascii="Times New Roman" w:hAnsi="Times New Roman" w:cs="Times New Roman"/>
+        </w:rPr>
+        <w:t>“</w:t>
+      </w:r>
+      <w:r>
+        <w:rPr>
+          <w:rFonts w:ascii="Times New Roman" w:hAnsi="Times New Roman" w:cs="Times New Roman"/>
+        </w:rPr>
+        <w:t>Historians to Geographers: Using Maps to Illustrate Hartford’s Cultural Heritage</w:t>
+      </w:r>
+      <w:r>
+        <w:rPr>
+          <w:rFonts w:ascii="Times New Roman" w:hAnsi="Times New Roman" w:cs="Times New Roman"/>
+        </w:rPr>
+        <w:t>”</w:t>
+      </w:r>
+      <w:r>
+        <w:rPr>
+          <w:rFonts w:ascii="Times New Roman" w:hAnsi="Times New Roman" w:cs="Times New Roman"/>
+        </w:rPr>
+        <w:t>. T</w:t>
+      </w:r>
+      <w:r>
+        <w:rPr>
+          <w:rFonts w:ascii="Times New Roman" w:hAnsi="Times New Roman" w:cs="Times New Roman"/>
+        </w:rPr>
+        <w:t>his presentation explore</w:t>
+      </w:r>
+      <w:r>
+        <w:rPr>
+          <w:rFonts w:ascii="Times New Roman" w:hAnsi="Times New Roman" w:cs="Times New Roman"/>
+        </w:rPr>
+        <w:t>d</w:t>
+      </w:r>
+      <w:r>
+        <w:rPr>
+          <w:rFonts w:ascii="Times New Roman" w:hAnsi="Times New Roman" w:cs="Times New Roman"/>
+        </w:rPr>
+        <w:t xml:space="preserve"> ideas and concepts that connect history with spatial location using maps, archives, and content. Utilizing collections from the Hartford History Center, Connecticut Historical Society, and the UConn Libraries MAGIC, this project connects archival content to maps to enable student and prospective researchers to reinterpret the history of Hartford, CT based on primary sources.</w:t>
+      </w:r>
+    </w:p>
+    <w:p>
+      <w:pPr>
+        <w:spacing w:after="0"/>
+        <w:rPr>
+          <w:rFonts w:ascii="Times New Roman" w:hAnsi="Times New Roman" w:cs="Times New Roman"/>
+        </w:rPr>
+      </w:pPr>
+    </w:p>
+    <w:p>
+      <w:pPr>
+        <w:spacing w:after="0"/>
+        <w:rPr>
+          <w:rFonts w:ascii="Times New Roman" w:hAnsi="Times New Roman" w:cs="Times New Roman"/>
+          <w:b/>
+          <w:bCs/>
+        </w:rPr>
+      </w:pPr>
+    </w:p>
+    <w:p>
+      <w:pPr>
+        <w:spacing w:after="0"/>
+        <w:rPr>
+          <w:rFonts w:ascii="Times New Roman" w:hAnsi="Times New Roman" w:cs="Times New Roman"/>
+          <w:b/>
+          <w:bCs/>
+        </w:rPr>
+      </w:pPr>
+    </w:p>
+    <w:p>
+      <w:pPr>
+        <w:spacing w:after="0"/>
+        <w:rPr>
+          <w:rFonts w:ascii="Times New Roman" w:hAnsi="Times New Roman" w:cs="Times New Roman"/>
+          <w:b/>
+          <w:bCs/>
+        </w:rPr>
+      </w:pPr>
+    </w:p>
+    <w:p>
+      <w:pPr>
+        <w:spacing w:after="0"/>
+        <w:rPr>
+          <w:rFonts w:ascii="Times New Roman" w:hAnsi="Times New Roman" w:cs="Times New Roman"/>
+          <w:b/>
+          <w:bCs/>
+        </w:rPr>
+      </w:pPr>
+    </w:p>
+    <w:p>
+      <w:pPr>
+        <w:spacing w:after="0"/>
+        <w:rPr>
+          <w:rFonts w:ascii="Times New Roman" w:hAnsi="Times New Roman" w:cs="Times New Roman"/>
+          <w:b/>
+          <w:bCs/>
+        </w:rPr>
+      </w:pPr>
+      <w:r>
+        <w:rPr>
+          <w:rFonts w:ascii="Times New Roman" w:hAnsi="Times New Roman" w:cs="Times New Roman"/>
+          <w:b/>
+          <w:bCs/>
         </w:rPr>
         <w:lastRenderedPageBreak/>
-        <w:t>Career Development to promote and facilitate undergraduate on-campus internships, with a focus on interdepartmental collaborations and self-created opportunities that enhance deep and authentic learning experiences</w:t>
-      </w:r>
-      <w:r>
-        <w:rPr>
-          <w:rFonts w:ascii="Times New Roman" w:hAnsi="Times New Roman" w:cs="Times New Roman"/>
-        </w:rPr>
-        <w:t>.</w:t>
-      </w:r>
-    </w:p>
-    <w:p>
-      <w:pPr>
-        <w:spacing w:after="0"/>
-        <w:rPr>
-          <w:rFonts w:ascii="Times New Roman" w:hAnsi="Times New Roman" w:cs="Times New Roman"/>
-        </w:rPr>
-      </w:pPr>
-    </w:p>
-    <w:p>
-      <w:pPr>
-        <w:spacing w:after="0"/>
-        <w:rPr>
-          <w:rFonts w:ascii="Times New Roman" w:hAnsi="Times New Roman" w:cs="Times New Roman"/>
-          <w:b/>
-          <w:bCs/>
-        </w:rPr>
-      </w:pPr>
-      <w:r>
-        <w:rPr>
-          <w:rFonts w:ascii="Times New Roman" w:hAnsi="Times New Roman" w:cs="Times New Roman"/>
-          <w:b/>
-          <w:bCs/>
-        </w:rPr>
-        <w:t>Northeast Arc Users Group (NEArc)</w:t>
-      </w:r>
-      <w:r>
-        <w:rPr>
-          <w:rFonts w:ascii="Times New Roman" w:hAnsi="Times New Roman" w:cs="Times New Roman"/>
-          <w:b/>
-          <w:bCs/>
-        </w:rPr>
-        <w:t xml:space="preserve"> Fall Educators Conference</w:t>
-      </w:r>
-    </w:p>
-    <w:p>
-      <w:pPr>
-        <w:spacing w:after="0"/>
-        <w:rPr>
-          <w:rFonts w:ascii="Times New Roman" w:hAnsi="Times New Roman" w:cs="Times New Roman"/>
-        </w:rPr>
-      </w:pPr>
-      <w:r>
-        <w:rPr>
-          <w:rFonts w:ascii="Times New Roman" w:hAnsi="Times New Roman" w:cs="Times New Roman"/>
-        </w:rPr>
-        <w:t>Fall 2014</w:t>
-      </w:r>
-    </w:p>
-    <w:p>
-      <w:pPr>
-        <w:spacing w:after="0"/>
-        <w:rPr>
-          <w:rFonts w:ascii="Times New Roman" w:hAnsi="Times New Roman" w:cs="Times New Roman"/>
-        </w:rPr>
-      </w:pPr>
-      <w:r>
-        <w:rPr>
-          <w:rFonts w:ascii="Times New Roman" w:hAnsi="Times New Roman" w:cs="Times New Roman"/>
-        </w:rPr>
-        <w:t>Co-Author</w:t>
-      </w:r>
-    </w:p>
-    <w:p>
-      <w:pPr>
-        <w:spacing w:after="0"/>
-        <w:ind w:left="720"/>
-        <w:rPr>
-          <w:rFonts w:ascii="Times New Roman" w:hAnsi="Times New Roman" w:cs="Times New Roman"/>
-        </w:rPr>
-      </w:pPr>
-      <w:r>
-        <w:rPr>
-          <w:rFonts w:ascii="Times New Roman" w:hAnsi="Times New Roman" w:cs="Times New Roman"/>
-        </w:rPr>
-        <w:t>Presented by Michael Howser – Director of Connecticut State Data Center at UConn</w:t>
-      </w:r>
-      <w:r>
-        <w:rPr>
-          <w:rFonts w:ascii="Times New Roman" w:hAnsi="Times New Roman" w:cs="Times New Roman"/>
-        </w:rPr>
-        <w:t xml:space="preserve">. </w:t>
-      </w:r>
-      <w:r>
-        <w:rPr>
-          <w:rFonts w:ascii="Times New Roman" w:hAnsi="Times New Roman" w:cs="Times New Roman"/>
-        </w:rPr>
-        <w:t>Discussed our on-campus internship initiative and the benefits of interdepartmental collaboration such as deep and authentic learning</w:t>
-      </w:r>
-      <w:r>
-        <w:rPr>
-          <w:rFonts w:ascii="Times New Roman" w:hAnsi="Times New Roman" w:cs="Times New Roman"/>
-        </w:rPr>
-        <w:t>.</w:t>
-      </w:r>
-    </w:p>
-    <w:p>
-      <w:pPr>
-        <w:spacing w:after="0"/>
-        <w:rPr>
-          <w:rFonts w:ascii="Times New Roman" w:hAnsi="Times New Roman" w:cs="Times New Roman"/>
-        </w:rPr>
-      </w:pPr>
-    </w:p>
-    <w:p>
-      <w:pPr>
-        <w:spacing w:after="0"/>
-        <w:rPr>
-          <w:rFonts w:ascii="Times New Roman" w:hAnsi="Times New Roman" w:cs="Times New Roman"/>
-          <w:b/>
-          <w:bCs/>
-        </w:rPr>
-      </w:pPr>
-      <w:r>
-        <w:rPr>
-          <w:rFonts w:ascii="Times New Roman" w:hAnsi="Times New Roman" w:cs="Times New Roman"/>
-          <w:b/>
-          <w:bCs/>
-        </w:rPr>
-        <w:t xml:space="preserve">Northeast Arc Users Group (NEArc) </w:t>
-      </w:r>
-      <w:r>
-        <w:rPr>
-          <w:rFonts w:ascii="Times New Roman" w:hAnsi="Times New Roman" w:cs="Times New Roman"/>
-          <w:b/>
-          <w:bCs/>
-        </w:rPr>
-        <w:t>Spring Spatial Technologies</w:t>
-      </w:r>
-      <w:r>
-        <w:rPr>
-          <w:rFonts w:ascii="Times New Roman" w:hAnsi="Times New Roman" w:cs="Times New Roman"/>
-          <w:b/>
-          <w:bCs/>
-        </w:rPr>
-        <w:t xml:space="preserve"> Conference</w:t>
-      </w:r>
-    </w:p>
-    <w:p>
-      <w:pPr>
-        <w:spacing w:after="0"/>
-        <w:rPr>
-          <w:rFonts w:ascii="Times New Roman" w:hAnsi="Times New Roman" w:cs="Times New Roman"/>
-        </w:rPr>
-      </w:pPr>
-      <w:r>
-        <w:rPr>
-          <w:rFonts w:ascii="Times New Roman" w:hAnsi="Times New Roman" w:cs="Times New Roman"/>
-        </w:rPr>
-        <w:t>May</w:t>
-      </w:r>
-      <w:r>
-        <w:rPr>
-          <w:rFonts w:ascii="Times New Roman" w:hAnsi="Times New Roman" w:cs="Times New Roman"/>
-        </w:rPr>
-        <w:t xml:space="preserve"> 2014</w:t>
-      </w:r>
-    </w:p>
-    <w:p>
-      <w:pPr>
-        <w:spacing w:after="0"/>
-        <w:rPr>
-          <w:rFonts w:ascii="Times New Roman" w:hAnsi="Times New Roman" w:cs="Times New Roman"/>
-        </w:rPr>
-      </w:pPr>
-      <w:r>
-        <w:rPr>
-          <w:rFonts w:ascii="Times New Roman" w:hAnsi="Times New Roman" w:cs="Times New Roman"/>
-        </w:rPr>
-        <w:t>Co-Author/Presenter</w:t>
-      </w:r>
-    </w:p>
-    <w:p>
-      <w:pPr>
-        <w:spacing w:after="0"/>
-        <w:ind w:left="720"/>
-        <w:rPr>
-          <w:rFonts w:ascii="Times New Roman" w:hAnsi="Times New Roman" w:cs="Times New Roman"/>
-        </w:rPr>
-      </w:pPr>
-      <w:r>
-        <w:rPr>
-          <w:rFonts w:ascii="Times New Roman" w:hAnsi="Times New Roman" w:cs="Times New Roman"/>
-        </w:rPr>
-        <w:t>Presented with Michael Howser</w:t>
-      </w:r>
-      <w:r>
-        <w:rPr>
-          <w:rFonts w:ascii="Times New Roman" w:hAnsi="Times New Roman" w:cs="Times New Roman"/>
-        </w:rPr>
-        <w:t>,</w:t>
-      </w:r>
-      <w:r>
-        <w:rPr>
-          <w:rFonts w:ascii="Times New Roman" w:hAnsi="Times New Roman" w:cs="Times New Roman"/>
-        </w:rPr>
-        <w:t xml:space="preserve"> </w:t>
-      </w:r>
-      <w:r>
-        <w:rPr>
-          <w:rFonts w:ascii="Times New Roman" w:hAnsi="Times New Roman" w:cs="Times New Roman"/>
-        </w:rPr>
-        <w:t>“</w:t>
-      </w:r>
-      <w:r>
-        <w:rPr>
-          <w:rFonts w:ascii="Times New Roman" w:hAnsi="Times New Roman" w:cs="Times New Roman"/>
-        </w:rPr>
-        <w:t>Historians to Geographers: Using Maps to Illustrate Hartford’s Cultural Heritage</w:t>
-      </w:r>
-      <w:r>
-        <w:rPr>
-          <w:rFonts w:ascii="Times New Roman" w:hAnsi="Times New Roman" w:cs="Times New Roman"/>
-        </w:rPr>
-        <w:t>”</w:t>
-      </w:r>
-      <w:r>
-        <w:rPr>
-          <w:rFonts w:ascii="Times New Roman" w:hAnsi="Times New Roman" w:cs="Times New Roman"/>
-        </w:rPr>
-        <w:t>. T</w:t>
-      </w:r>
-      <w:r>
-        <w:rPr>
-          <w:rFonts w:ascii="Times New Roman" w:hAnsi="Times New Roman" w:cs="Times New Roman"/>
-        </w:rPr>
-        <w:t>his presentation explore</w:t>
-      </w:r>
-      <w:r>
-        <w:rPr>
-          <w:rFonts w:ascii="Times New Roman" w:hAnsi="Times New Roman" w:cs="Times New Roman"/>
-        </w:rPr>
-        <w:t>d</w:t>
-      </w:r>
-      <w:r>
-        <w:rPr>
-          <w:rFonts w:ascii="Times New Roman" w:hAnsi="Times New Roman" w:cs="Times New Roman"/>
-        </w:rPr>
-        <w:t xml:space="preserve"> ideas and concepts that connect history with spatial location using maps, archives, and content. Utilizing collections from the Hartford History Center, Connecticut Historical Society, and the UConn Libraries MAGIC, this project connects archival content to maps to enable student and prospective researchers to reinterpret the history of Hartford, CT based on primary sources.</w:t>
-      </w:r>
-    </w:p>
-    <w:p>
-      <w:pPr>
-        <w:spacing w:after="0"/>
-        <w:rPr>
-          <w:rFonts w:ascii="Times New Roman" w:hAnsi="Times New Roman" w:cs="Times New Roman"/>
-        </w:rPr>
-      </w:pPr>
-    </w:p>
-    <w:p>
-      <w:pPr>
-        <w:spacing w:after="0"/>
-        <w:rPr>
-          <w:rFonts w:ascii="Times New Roman" w:hAnsi="Times New Roman" w:cs="Times New Roman"/>
-          <w:b/>
-          <w:bCs/>
-        </w:rPr>
-      </w:pPr>
-      <w:r>
-        <w:rPr>
-          <w:rFonts w:ascii="Times New Roman" w:hAnsi="Times New Roman" w:cs="Times New Roman"/>
-          <w:b/>
-          <w:bCs/>
-        </w:rPr>
         <w:t>Association for the Study of Connecticut History (ASCH) Conference</w:t>
       </w:r>
     </w:p>
@@ -3796,6 +4140,107 @@
           <w:b/>
           <w:bCs/>
         </w:rPr>
+        <w:t>Fiat Lux Scholarship</w:t>
+      </w:r>
+    </w:p>
+    <w:p>
+      <w:pPr>
+        <w:spacing w:after="0"/>
+        <w:rPr>
+          <w:rFonts w:ascii="Times New Roman" w:hAnsi="Times New Roman" w:cs="Times New Roman"/>
+        </w:rPr>
+      </w:pPr>
+      <w:r>
+        <w:rPr>
+          <w:rFonts w:ascii="Times New Roman" w:hAnsi="Times New Roman" w:cs="Times New Roman"/>
+        </w:rPr>
+        <w:t>Clark University</w:t>
+      </w:r>
+    </w:p>
+    <w:p>
+      <w:pPr>
+        <w:spacing w:after="0"/>
+        <w:rPr>
+          <w:rFonts w:ascii="Times New Roman" w:hAnsi="Times New Roman" w:cs="Times New Roman"/>
+        </w:rPr>
+      </w:pPr>
+      <w:r>
+        <w:rPr>
+          <w:rFonts w:ascii="Times New Roman" w:hAnsi="Times New Roman" w:cs="Times New Roman"/>
+        </w:rPr>
+        <w:t>Jan. 2026</w:t>
+      </w:r>
+    </w:p>
+    <w:p>
+      <w:pPr>
+        <w:spacing w:after="0"/>
+        <w:ind w:left="720"/>
+        <w:rPr>
+          <w:rFonts w:ascii="Times New Roman" w:hAnsi="Times New Roman" w:cs="Times New Roman"/>
+        </w:rPr>
+      </w:pPr>
+      <w:r>
+        <w:rPr>
+          <w:rFonts w:ascii="Times New Roman" w:hAnsi="Times New Roman" w:cs="Times New Roman"/>
+        </w:rPr>
+        <w:t>Clark’s highest graduate scholarship, reserved for the most outstanding applicants. Recipients demonstrate extraordinary academic achievement, leadership, and the potential to make transformative contributions to their field.</w:t>
+      </w:r>
+      <w:r>
+        <w:rPr>
+          <w:rFonts w:ascii="Times New Roman" w:hAnsi="Times New Roman" w:cs="Times New Roman"/>
+        </w:rPr>
+        <w:t xml:space="preserve"> </w:t>
+      </w:r>
+      <w:r>
+        <w:rPr>
+          <w:rFonts w:ascii="Times New Roman" w:hAnsi="Times New Roman" w:cs="Times New Roman"/>
+        </w:rPr>
+        <w:t>Awarded</w:t>
+      </w:r>
+      <w:r>
+        <w:rPr>
+          <w:rFonts w:ascii="Times New Roman" w:hAnsi="Times New Roman" w:cs="Times New Roman"/>
+        </w:rPr>
+        <w:t xml:space="preserve"> to </w:t>
+      </w:r>
+      <w:r>
+        <w:rPr>
+          <w:rFonts w:ascii="Times New Roman" w:hAnsi="Times New Roman" w:cs="Times New Roman"/>
+        </w:rPr>
+        <w:t xml:space="preserve">the </w:t>
+      </w:r>
+      <w:r>
+        <w:rPr>
+          <w:rFonts w:ascii="Times New Roman" w:hAnsi="Times New Roman" w:cs="Times New Roman"/>
+        </w:rPr>
+        <w:t>top 1-2% of admitted class.</w:t>
+      </w:r>
+    </w:p>
+    <w:p>
+      <w:pPr>
+        <w:spacing w:after="0"/>
+        <w:rPr>
+          <w:rFonts w:ascii="Times New Roman" w:hAnsi="Times New Roman" w:cs="Times New Roman"/>
+          <w:b/>
+          <w:bCs/>
+        </w:rPr>
+      </w:pPr>
+    </w:p>
+    <w:p>
+      <w:pPr>
+        <w:spacing w:after="0"/>
+        <w:rPr>
+          <w:rFonts w:ascii="Times New Roman" w:hAnsi="Times New Roman" w:cs="Times New Roman"/>
+          <w:b/>
+          <w:bCs/>
+        </w:rPr>
+      </w:pPr>
+      <w:r>
+        <w:rPr>
+          <w:rFonts w:ascii="Times New Roman" w:hAnsi="Times New Roman" w:cs="Times New Roman"/>
+          <w:b/>
+          <w:bCs/>
+        </w:rPr>
         <w:t>William P. O’Hara Endowed Scholar</w:t>
       </w:r>
     </w:p>
@@ -3810,6 +4255,20 @@
         <w:rPr>
           <w:rFonts w:ascii="Times New Roman" w:hAnsi="Times New Roman" w:cs="Times New Roman"/>
         </w:rPr>
+        <w:t>University of Connecticut</w:t>
+      </w:r>
+    </w:p>
+    <w:p>
+      <w:pPr>
+        <w:spacing w:after="0"/>
+        <w:rPr>
+          <w:rFonts w:ascii="Times New Roman" w:hAnsi="Times New Roman" w:cs="Times New Roman"/>
+        </w:rPr>
+      </w:pPr>
+      <w:r>
+        <w:rPr>
+          <w:rFonts w:ascii="Times New Roman" w:hAnsi="Times New Roman" w:cs="Times New Roman"/>
+        </w:rPr>
         <w:t xml:space="preserve">Oct. </w:t>
       </w:r>
       <w:r>
@@ -3883,6 +4342,20 @@
         <w:rPr>
           <w:rFonts w:ascii="Times New Roman" w:hAnsi="Times New Roman" w:cs="Times New Roman"/>
         </w:rPr>
+        <w:t>University of Connecticut</w:t>
+      </w:r>
+    </w:p>
+    <w:p>
+      <w:pPr>
+        <w:spacing w:after="0"/>
+        <w:rPr>
+          <w:rFonts w:ascii="Times New Roman" w:hAnsi="Times New Roman" w:cs="Times New Roman"/>
+        </w:rPr>
+      </w:pPr>
+      <w:r>
+        <w:rPr>
+          <w:rFonts w:ascii="Times New Roman" w:hAnsi="Times New Roman" w:cs="Times New Roman"/>
+        </w:rPr>
         <w:t>Apr. 2014</w:t>
       </w:r>
     </w:p>
@@ -3931,6 +4404,20 @@
           <w:bCs/>
         </w:rPr>
         <w:t>IDEA Grant Recipient</w:t>
+      </w:r>
+    </w:p>
+    <w:p>
+      <w:pPr>
+        <w:spacing w:after="0"/>
+        <w:rPr>
+          <w:rFonts w:ascii="Times New Roman" w:hAnsi="Times New Roman" w:cs="Times New Roman"/>
+        </w:rPr>
+      </w:pPr>
+      <w:r>
+        <w:rPr>
+          <w:rFonts w:ascii="Times New Roman" w:hAnsi="Times New Roman" w:cs="Times New Roman"/>
+        </w:rPr>
+        <w:t>University of Connecticut</w:t>
       </w:r>
     </w:p>
     <w:p>
@@ -4091,7 +4578,10 @@
           <w:szCs w:val="28"/>
         </w:rPr>
       </w:pPr>
-      <w:r>
+    </w:p>
+    <w:p>
+      <w:pPr>
+        <w:spacing w:after="0"/>
         <w:rPr>
           <w:rFonts w:ascii="Times New Roman" w:hAnsi="Times New Roman" w:cs="Times New Roman"/>
           <w:b/>
@@ -4099,6 +4589,88 @@
           <w:sz w:val="28"/>
           <w:szCs w:val="28"/>
         </w:rPr>
+      </w:pPr>
+    </w:p>
+    <w:p>
+      <w:pPr>
+        <w:spacing w:after="0"/>
+        <w:rPr>
+          <w:rFonts w:ascii="Times New Roman" w:hAnsi="Times New Roman" w:cs="Times New Roman"/>
+          <w:b/>
+          <w:bCs/>
+          <w:sz w:val="28"/>
+          <w:szCs w:val="28"/>
+        </w:rPr>
+      </w:pPr>
+    </w:p>
+    <w:p>
+      <w:pPr>
+        <w:spacing w:after="0"/>
+        <w:rPr>
+          <w:rFonts w:ascii="Times New Roman" w:hAnsi="Times New Roman" w:cs="Times New Roman"/>
+          <w:b/>
+          <w:bCs/>
+          <w:sz w:val="28"/>
+          <w:szCs w:val="28"/>
+        </w:rPr>
+      </w:pPr>
+    </w:p>
+    <w:p>
+      <w:pPr>
+        <w:spacing w:after="0"/>
+        <w:rPr>
+          <w:rFonts w:ascii="Times New Roman" w:hAnsi="Times New Roman" w:cs="Times New Roman"/>
+          <w:b/>
+          <w:bCs/>
+          <w:sz w:val="28"/>
+          <w:szCs w:val="28"/>
+        </w:rPr>
+      </w:pPr>
+    </w:p>
+    <w:p>
+      <w:pPr>
+        <w:spacing w:after="0"/>
+        <w:rPr>
+          <w:rFonts w:ascii="Times New Roman" w:hAnsi="Times New Roman" w:cs="Times New Roman"/>
+          <w:b/>
+          <w:bCs/>
+          <w:sz w:val="28"/>
+          <w:szCs w:val="28"/>
+        </w:rPr>
+      </w:pPr>
+    </w:p>
+    <w:p>
+      <w:pPr>
+        <w:spacing w:after="0"/>
+        <w:rPr>
+          <w:rFonts w:ascii="Times New Roman" w:hAnsi="Times New Roman" w:cs="Times New Roman"/>
+          <w:b/>
+          <w:bCs/>
+          <w:sz w:val="28"/>
+          <w:szCs w:val="28"/>
+        </w:rPr>
+      </w:pPr>
+    </w:p>
+    <w:p>
+      <w:pPr>
+        <w:spacing w:after="0"/>
+        <w:rPr>
+          <w:rFonts w:ascii="Times New Roman" w:hAnsi="Times New Roman" w:cs="Times New Roman"/>
+          <w:b/>
+          <w:bCs/>
+          <w:sz w:val="28"/>
+          <w:szCs w:val="28"/>
+        </w:rPr>
+      </w:pPr>
+      <w:r>
+        <w:rPr>
+          <w:rFonts w:ascii="Times New Roman" w:hAnsi="Times New Roman" w:cs="Times New Roman"/>
+          <w:b/>
+          <w:bCs/>
+          <w:sz w:val="28"/>
+          <w:szCs w:val="28"/>
+        </w:rPr>
+        <w:lastRenderedPageBreak/>
         <w:t>PROFESSIONAL CERTIFICATION</w:t>
       </w:r>
       <w:r>

</xml_diff>